<commit_message>
Added github link to homework
</commit_message>
<xml_diff>
--- a/SeanOlson_RegressionAnalysis.docx
+++ b/SeanOlson_RegressionAnalysis.docx
@@ -81,13 +81,7 @@
           <w:rPr>
             <w:rFonts w:ascii="Cambria Math" w:hAnsi="Cambria Math"/>
           </w:rPr>
-          <m:t>purchase=intercept+</m:t>
-        </m:r>
-        <m:r>
-          <w:rPr>
-            <w:rFonts w:ascii="Cambria Math" w:hAnsi="Cambria Math"/>
-          </w:rPr>
-          <m:t>spen</m:t>
+          <m:t>purchase=intercept+spen</m:t>
         </m:r>
         <m:sSub>
           <m:sSubPr>
@@ -119,13 +113,7 @@
           <w:rPr>
             <w:rFonts w:ascii="Cambria Math" w:hAnsi="Cambria Math"/>
           </w:rPr>
-          <m:t>+</m:t>
-        </m:r>
-        <m:r>
-          <w:rPr>
-            <w:rFonts w:ascii="Cambria Math" w:hAnsi="Cambria Math"/>
-          </w:rPr>
-          <m:t>catalo</m:t>
+          <m:t>+catalo</m:t>
         </m:r>
         <m:sSub>
           <m:sSubPr>
@@ -157,13 +145,7 @@
           <w:rPr>
             <w:rFonts w:ascii="Cambria Math" w:hAnsi="Cambria Math"/>
           </w:rPr>
-          <m:t>+</m:t>
-        </m:r>
-        <m:r>
-          <w:rPr>
-            <w:rFonts w:ascii="Cambria Math" w:hAnsi="Cambria Math"/>
-          </w:rPr>
-          <m:t>coupo</m:t>
+          <m:t>+coupo</m:t>
         </m:r>
         <m:sSub>
           <m:sSubPr>
@@ -546,8 +528,54 @@
         <w:jc w:val="both"/>
       </w:pPr>
       <w:r>
-        <w:t>In order to improve the analytical approach Mr. Shoemaker should actually note down the months instead indexing them.  Then a seasonality analysis can be performed, and forecasting models can be applied to determine the best times to send out catalogs and coupons to entice customers to purchase.  Also Mr. Shoemaker should note down what individuals click on the website and track what people might be thinking about buying.  Doing so could shed some light on the percentage of goods bought vs browsed to determine growth potential for his market.</w:t>
-      </w:r>
+        <w:t>In order to improve the analytical approach Mr. Shoemaker should actually note down the months instead indexing them.  Then a seasonality analysis can be performed, and forecasting models can be applied to determine the best times to send out catalogs and coupons to entice customers to purchase.  Also Mr. Shoemaker should note down what individuals click on the website and track what people might be thinking about buying.  Doing so could shed some light on the percentage of goods bought vs browsed to determine growth potential for his marke</w:t>
+      </w:r>
+      <w:r>
+        <w:t>t.</w:t>
+      </w:r>
+    </w:p>
+    <w:p>
+      <w:pPr>
+        <w:spacing w:line="480" w:lineRule="auto"/>
+        <w:jc w:val="both"/>
+      </w:pPr>
+      <w:proofErr w:type="spellStart"/>
+      <w:r>
+        <w:lastRenderedPageBreak/>
+        <w:t>Github</w:t>
+      </w:r>
+      <w:proofErr w:type="spellEnd"/>
+      <w:r>
+        <w:t xml:space="preserve"> link to </w:t>
+      </w:r>
+      <w:proofErr w:type="spellStart"/>
+      <w:r>
+        <w:t>Jupyter</w:t>
+      </w:r>
+      <w:proofErr w:type="spellEnd"/>
+      <w:r>
+        <w:t xml:space="preserve"> Notebook for Python Analysis:</w:t>
+      </w:r>
+    </w:p>
+    <w:p>
+      <w:pPr>
+        <w:spacing w:line="480" w:lineRule="auto"/>
+        <w:jc w:val="both"/>
+      </w:pPr>
+      <w:hyperlink r:id="rId9" w:history="1">
+        <w:r>
+          <w:rPr>
+            <w:rStyle w:val="Hyperlink"/>
+          </w:rPr>
+          <w:t>https://github.com/oldmanoldson/DataAnalytics/blob/Homework-2/Regression%20Analysis/SeanOlson_Homework2.ipynb</w:t>
+        </w:r>
+      </w:hyperlink>
+    </w:p>
+    <w:p>
+      <w:pPr>
+        <w:spacing w:line="480" w:lineRule="auto"/>
+        <w:jc w:val="both"/>
+      </w:pPr>
       <w:bookmarkStart w:id="0" w:name="_GoBack"/>
       <w:bookmarkEnd w:id="0"/>
     </w:p>
@@ -778,6 +806,7 @@
     <w:lsdException w:name="HTML Sample" w:semiHidden="1" w:unhideWhenUsed="1"/>
     <w:lsdException w:name="HTML Typewriter" w:semiHidden="1" w:unhideWhenUsed="1"/>
     <w:lsdException w:name="HTML Variable" w:semiHidden="1" w:unhideWhenUsed="1"/>
+    <w:lsdException w:name="Normal Table" w:semiHidden="1" w:unhideWhenUsed="1"/>
     <w:lsdException w:name="annotation subject" w:semiHidden="1" w:unhideWhenUsed="1"/>
     <w:lsdException w:name="No List" w:semiHidden="1" w:unhideWhenUsed="1"/>
     <w:lsdException w:name="Outline List 1" w:semiHidden="1" w:unhideWhenUsed="1"/>
@@ -824,8 +853,10 @@
     <w:lsdException w:name="Table Subtle 2" w:semiHidden="1" w:unhideWhenUsed="1"/>
     <w:lsdException w:name="Table Web 1" w:semiHidden="1" w:unhideWhenUsed="1"/>
     <w:lsdException w:name="Table Web 2" w:semiHidden="1" w:unhideWhenUsed="1"/>
+    <w:lsdException w:name="Table Web 3" w:semiHidden="1" w:unhideWhenUsed="1"/>
     <w:lsdException w:name="Balloon Text" w:semiHidden="1" w:unhideWhenUsed="1"/>
     <w:lsdException w:name="Table Grid" w:uiPriority="39"/>
+    <w:lsdException w:name="Table Theme" w:semiHidden="1" w:unhideWhenUsed="1"/>
     <w:lsdException w:name="Placeholder Text" w:semiHidden="1"/>
     <w:lsdException w:name="No Spacing" w:uiPriority="1" w:qFormat="1"/>
     <w:lsdException w:name="Light Shading" w:uiPriority="60"/>
@@ -1147,6 +1178,29 @@
       <w:szCs w:val="20"/>
     </w:rPr>
   </w:style>
+  <w:style w:type="character" w:styleId="Hyperlink">
+    <w:name w:val="Hyperlink"/>
+    <w:basedOn w:val="DefaultParagraphFont"/>
+    <w:uiPriority w:val="99"/>
+    <w:unhideWhenUsed/>
+    <w:rsid w:val="00490088"/>
+    <w:rPr>
+      <w:color w:val="0563C1" w:themeColor="hyperlink"/>
+      <w:u w:val="single"/>
+    </w:rPr>
+  </w:style>
+  <w:style w:type="character" w:styleId="UnresolvedMention">
+    <w:name w:val="Unresolved Mention"/>
+    <w:basedOn w:val="DefaultParagraphFont"/>
+    <w:uiPriority w:val="99"/>
+    <w:semiHidden/>
+    <w:unhideWhenUsed/>
+    <w:rsid w:val="00490088"/>
+    <w:rPr>
+      <w:color w:val="605E5C"/>
+      <w:shd w:val="clear" w:color="auto" w:fill="E1DFDD"/>
+    </w:rPr>
+  </w:style>
 </w:styles>
 </file>
 

</xml_diff>